<commit_message>
Update Sean Balbale resume documents
Replaced the existing SeanBalbaleResume.docx and SeanBalbaleResume.pdf files with updated versions.
</commit_message>
<xml_diff>
--- a/public/SeanBalbaleResume.docx
+++ b/public/SeanBalbaleResume.docx
@@ -1094,7 +1094,25 @@
                 <w:smallCaps/>
                 <w:szCs w:val="20"/>
               </w:rPr>
-              <w:t xml:space="preserve"> JavaScript </w:t>
+              <w:t xml:space="preserve"> </w:t>
+            </w:r>
+            <w:r>
+              <w:rPr>
+                <w:rFonts w:asciiTheme="majorHAnsi" w:hAnsiTheme="majorHAnsi" w:cstheme="majorHAnsi"/>
+                <w:bCs/>
+                <w:smallCaps/>
+                <w:szCs w:val="20"/>
+              </w:rPr>
+              <w:t>Typescript</w:t>
+            </w:r>
+            <w:r>
+              <w:rPr>
+                <w:rFonts w:asciiTheme="majorHAnsi" w:hAnsiTheme="majorHAnsi" w:cstheme="majorHAnsi"/>
+                <w:bCs/>
+                <w:smallCaps/>
+                <w:szCs w:val="20"/>
+              </w:rPr>
+              <w:t xml:space="preserve"> </w:t>
             </w:r>
             <w:r>
               <w:rPr>
@@ -1287,7 +1305,25 @@
                 <w:smallCaps/>
                 <w:szCs w:val="20"/>
               </w:rPr>
-              <w:t xml:space="preserve"> AutoCAD </w:t>
+              <w:t xml:space="preserve"> </w:t>
+            </w:r>
+            <w:r>
+              <w:rPr>
+                <w:rFonts w:asciiTheme="majorHAnsi" w:hAnsiTheme="majorHAnsi" w:cstheme="majorHAnsi"/>
+                <w:bCs/>
+                <w:smallCaps/>
+                <w:szCs w:val="20"/>
+              </w:rPr>
+              <w:t>FPGA</w:t>
+            </w:r>
+            <w:r>
+              <w:rPr>
+                <w:rFonts w:asciiTheme="majorHAnsi" w:hAnsiTheme="majorHAnsi" w:cstheme="majorHAnsi"/>
+                <w:bCs/>
+                <w:smallCaps/>
+                <w:szCs w:val="20"/>
+              </w:rPr>
+              <w:t xml:space="preserve"> </w:t>
             </w:r>
             <w:r>
               <w:rPr>
@@ -1314,7 +1350,16 @@
                 <w:smallCaps/>
                 <w:szCs w:val="20"/>
               </w:rPr>
-              <w:t xml:space="preserve">Lua </w:t>
+              <w:t>Linux</w:t>
+            </w:r>
+            <w:r>
+              <w:rPr>
+                <w:rFonts w:asciiTheme="majorHAnsi" w:hAnsiTheme="majorHAnsi" w:cstheme="majorHAnsi"/>
+                <w:bCs/>
+                <w:smallCaps/>
+                <w:szCs w:val="20"/>
+              </w:rPr>
+              <w:t xml:space="preserve"> </w:t>
             </w:r>
             <w:r>
               <w:rPr>
@@ -1582,15 +1627,6 @@
                 <w:smallCaps/>
                 <w:szCs w:val="20"/>
               </w:rPr>
-              <w:t xml:space="preserve"> Soldering</w:t>
-            </w:r>
-            <w:r>
-              <w:rPr>
-                <w:rFonts w:asciiTheme="majorHAnsi" w:hAnsiTheme="majorHAnsi" w:cstheme="majorHAnsi"/>
-                <w:bCs/>
-                <w:smallCaps/>
-                <w:szCs w:val="20"/>
-              </w:rPr>
               <w:t xml:space="preserve"> </w:t>
             </w:r>
             <w:r>
@@ -1600,6 +1636,24 @@
                 <w:smallCaps/>
                 <w:szCs w:val="20"/>
               </w:rPr>
+              <w:t>Verilog</w:t>
+            </w:r>
+            <w:r>
+              <w:rPr>
+                <w:rFonts w:asciiTheme="majorHAnsi" w:hAnsiTheme="majorHAnsi" w:cstheme="majorHAnsi"/>
+                <w:bCs/>
+                <w:smallCaps/>
+                <w:szCs w:val="20"/>
+              </w:rPr>
+              <w:t xml:space="preserve"> </w:t>
+            </w:r>
+            <w:r>
+              <w:rPr>
+                <w:rFonts w:asciiTheme="majorHAnsi" w:hAnsiTheme="majorHAnsi" w:cstheme="majorHAnsi"/>
+                <w:bCs/>
+                <w:smallCaps/>
+                <w:szCs w:val="20"/>
+              </w:rPr>
               <w:t>|</w:t>
             </w:r>
             <w:r>
@@ -1609,7 +1663,16 @@
                 <w:smallCaps/>
                 <w:szCs w:val="20"/>
               </w:rPr>
-              <w:t xml:space="preserve"> SpatialAnalyzer</w:t>
+              <w:t xml:space="preserve"> </w:t>
+            </w:r>
+            <w:r>
+              <w:rPr>
+                <w:rFonts w:asciiTheme="majorHAnsi" w:hAnsiTheme="majorHAnsi" w:cstheme="majorHAnsi"/>
+                <w:bCs/>
+                <w:smallCaps/>
+                <w:szCs w:val="20"/>
+              </w:rPr>
+              <w:t>Systems Engineering</w:t>
             </w:r>
           </w:p>
         </w:tc>

</xml_diff>

<commit_message>
Update Sean Balbale resume files
Replaced the existing SeanBalbaleResume.docx and SeanBalbaleResume.pdf files with updated versions.
</commit_message>
<xml_diff>
--- a/public/SeanBalbaleResume.docx
+++ b/public/SeanBalbaleResume.docx
@@ -484,18 +484,42 @@
               <w:rPr>
                 <w:rFonts w:asciiTheme="majorHAnsi" w:hAnsiTheme="majorHAnsi" w:cstheme="majorHAnsi"/>
               </w:rPr>
-              <w:t xml:space="preserve"> Microelectronic Circuits, Intro to Computer Systems,</w:t>
-            </w:r>
-            <w:r>
-              <w:rPr>
-                <w:rFonts w:asciiTheme="majorHAnsi" w:hAnsiTheme="majorHAnsi" w:cstheme="majorHAnsi"/>
-              </w:rPr>
               <w:t xml:space="preserve"> </w:t>
             </w:r>
             <w:r>
               <w:rPr>
                 <w:rFonts w:asciiTheme="majorHAnsi" w:hAnsiTheme="majorHAnsi" w:cstheme="majorHAnsi"/>
               </w:rPr>
+              <w:t xml:space="preserve">High-Performance Computing, </w:t>
+            </w:r>
+            <w:r>
+              <w:rPr>
+                <w:rFonts w:asciiTheme="majorHAnsi" w:hAnsiTheme="majorHAnsi" w:cstheme="majorHAnsi"/>
+              </w:rPr>
+              <w:t xml:space="preserve">Embedded Systems Design, Deep Learning, </w:t>
+            </w:r>
+            <w:r>
+              <w:rPr>
+                <w:rFonts w:asciiTheme="majorHAnsi" w:hAnsiTheme="majorHAnsi" w:cstheme="majorHAnsi"/>
+              </w:rPr>
+              <w:t xml:space="preserve">Software Engineering, </w:t>
+            </w:r>
+            <w:r>
+              <w:rPr>
+                <w:rFonts w:asciiTheme="majorHAnsi" w:hAnsiTheme="majorHAnsi" w:cstheme="majorHAnsi"/>
+              </w:rPr>
+              <w:t>Microelectronic Circuits, Intro to Computer Systems,</w:t>
+            </w:r>
+            <w:r>
+              <w:rPr>
+                <w:rFonts w:asciiTheme="majorHAnsi" w:hAnsiTheme="majorHAnsi" w:cstheme="majorHAnsi"/>
+              </w:rPr>
+              <w:t xml:space="preserve"> </w:t>
+            </w:r>
+            <w:r>
+              <w:rPr>
+                <w:rFonts w:asciiTheme="majorHAnsi" w:hAnsiTheme="majorHAnsi" w:cstheme="majorHAnsi"/>
+              </w:rPr>
               <w:t>Data Structures &amp; Algorithms,</w:t>
             </w:r>
             <w:r>
@@ -508,25 +532,19 @@
               <w:rPr>
                 <w:rFonts w:asciiTheme="majorHAnsi" w:hAnsiTheme="majorHAnsi" w:cstheme="majorHAnsi"/>
               </w:rPr>
-              <w:t xml:space="preserve">Embedded Systems Design, </w:t>
-            </w:r>
-            <w:r>
-              <w:rPr>
-                <w:rFonts w:asciiTheme="majorHAnsi" w:hAnsiTheme="majorHAnsi" w:cstheme="majorHAnsi"/>
-              </w:rPr>
-              <w:t xml:space="preserve">Calculus 3, Applied Linear Algebra, </w:t>
-            </w:r>
-            <w:r>
-              <w:rPr>
-                <w:rFonts w:asciiTheme="majorHAnsi" w:hAnsiTheme="majorHAnsi" w:cstheme="majorHAnsi"/>
-              </w:rPr>
-              <w:t>Basic Economic Principles</w:t>
-            </w:r>
-            <w:r>
-              <w:rPr>
-                <w:rFonts w:asciiTheme="majorHAnsi" w:hAnsiTheme="majorHAnsi" w:cstheme="majorHAnsi"/>
-              </w:rPr>
-              <w:t>, Ancient Greek Philosophy, Age of Augustus</w:t>
+              <w:t>Calculus 3, Applied Linear Algebra</w:t>
+            </w:r>
+            <w:r>
+              <w:rPr>
+                <w:rFonts w:asciiTheme="majorHAnsi" w:hAnsiTheme="majorHAnsi" w:cstheme="majorHAnsi"/>
+              </w:rPr>
+              <w:t xml:space="preserve">, </w:t>
+            </w:r>
+            <w:r>
+              <w:rPr>
+                <w:rFonts w:asciiTheme="majorHAnsi" w:hAnsiTheme="majorHAnsi" w:cstheme="majorHAnsi"/>
+              </w:rPr>
+              <w:t>International Trade</w:t>
             </w:r>
             <w:r>
               <w:rPr>

</xml_diff>